<commit_message>
Update To Assignment Report
</commit_message>
<xml_diff>
--- a/OOSE Assignment 2020 - Jonathan Wright.docx
+++ b/OOSE Assignment 2020 - Jonathan Wright.docx
@@ -1,6 +1,6 @@
 
 <file path=word/document.xml><?xml version="1.0" encoding="utf-8"?>
-<w:document xmlns:wpc="http://schemas.microsoft.com/office/word/2010/wordprocessingCanvas" xmlns:cx="http://schemas.microsoft.com/office/drawing/2014/chartex" xmlns:cx1="http://schemas.microsoft.com/office/drawing/2015/9/8/chartex" xmlns:cx2="http://schemas.microsoft.com/office/drawing/2015/10/21/chartex" xmlns:cx3="http://schemas.microsoft.com/office/drawing/2016/5/9/chartex" xmlns:cx4="http://schemas.microsoft.com/office/drawing/2016/5/10/chartex" xmlns:cx5="http://schemas.microsoft.com/office/drawing/2016/5/11/chartex" xmlns:cx6="http://schemas.microsoft.com/office/drawing/2016/5/12/chartex" xmlns:cx7="http://schemas.microsoft.com/office/drawing/2016/5/13/chartex" xmlns:cx8="http://schemas.microsoft.com/office/drawing/2016/5/14/chartex" xmlns:mc="http://schemas.openxmlformats.org/markup-compatibility/2006" xmlns:aink="http://schemas.microsoft.com/office/drawing/2016/ink" xmlns:am3d="http://schemas.microsoft.com/office/drawing/2017/model3d" xmlns:o="urn:schemas-microsoft-com:office:office" xmlns:r="http://schemas.openxmlformats.org/officeDocument/2006/relationships" xmlns:m="http://schemas.openxmlformats.org/officeDocument/2006/math" xmlns:v="urn:schemas-microsoft-com:vml" xmlns:wp14="http://schemas.microsoft.com/office/word/2010/wordprocessingDrawing" xmlns:wp="http://schemas.openxmlformats.org/drawingml/2006/wordprocessingDrawing" xmlns:w10="urn:schemas-microsoft-com:office:word" xmlns:w="http://schemas.openxmlformats.org/wordprocessingml/2006/main" xmlns:w14="http://schemas.microsoft.com/office/word/2010/wordml" xmlns:w15="http://schemas.microsoft.com/office/word/2012/wordml" xmlns:w16cid="http://schemas.microsoft.com/office/word/2016/wordml/cid" xmlns:w16se="http://schemas.microsoft.com/office/word/2015/wordml/symex" xmlns:wpg="http://schemas.microsoft.com/office/word/2010/wordprocessingGroup" xmlns:wpi="http://schemas.microsoft.com/office/word/2010/wordprocessingInk" xmlns:wne="http://schemas.microsoft.com/office/word/2006/wordml" xmlns:wps="http://schemas.microsoft.com/office/word/2010/wordprocessingShape" mc:Ignorable="w14 w15 w16se w16cid wp14">
+<w:document xmlns:wpc="http://schemas.microsoft.com/office/word/2010/wordprocessingCanvas" xmlns:cx="http://schemas.microsoft.com/office/drawing/2014/chartex" xmlns:cx1="http://schemas.microsoft.com/office/drawing/2015/9/8/chartex" xmlns:cx2="http://schemas.microsoft.com/office/drawing/2015/10/21/chartex" xmlns:cx3="http://schemas.microsoft.com/office/drawing/2016/5/9/chartex" xmlns:cx4="http://schemas.microsoft.com/office/drawing/2016/5/10/chartex" xmlns:cx5="http://schemas.microsoft.com/office/drawing/2016/5/11/chartex" xmlns:cx6="http://schemas.microsoft.com/office/drawing/2016/5/12/chartex" xmlns:cx7="http://schemas.microsoft.com/office/drawing/2016/5/13/chartex" xmlns:cx8="http://schemas.microsoft.com/office/drawing/2016/5/14/chartex" xmlns:mc="http://schemas.openxmlformats.org/markup-compatibility/2006" xmlns:aink="http://schemas.microsoft.com/office/drawing/2016/ink" xmlns:am3d="http://schemas.microsoft.com/office/drawing/2017/model3d" xmlns:o="urn:schemas-microsoft-com:office:office" xmlns:r="http://schemas.openxmlformats.org/officeDocument/2006/relationships" xmlns:m="http://schemas.openxmlformats.org/officeDocument/2006/math" xmlns:v="urn:schemas-microsoft-com:vml" xmlns:wp14="http://schemas.microsoft.com/office/word/2010/wordprocessingDrawing" xmlns:wp="http://schemas.openxmlformats.org/drawingml/2006/wordprocessingDrawing" xmlns:w10="urn:schemas-microsoft-com:office:word" xmlns:w="http://schemas.openxmlformats.org/wordprocessingml/2006/main" xmlns:w14="http://schemas.microsoft.com/office/word/2010/wordml" xmlns:w15="http://schemas.microsoft.com/office/word/2012/wordml" xmlns:w16cex="http://schemas.microsoft.com/office/word/2018/wordml/cex" xmlns:w16cid="http://schemas.microsoft.com/office/word/2016/wordml/cid" xmlns:w16="http://schemas.microsoft.com/office/word/2018/wordml" xmlns:w16se="http://schemas.microsoft.com/office/word/2015/wordml/symex" xmlns:wpg="http://schemas.microsoft.com/office/word/2010/wordprocessingGroup" xmlns:wpi="http://schemas.microsoft.com/office/word/2010/wordprocessingInk" xmlns:wne="http://schemas.microsoft.com/office/word/2006/wordml" xmlns:wps="http://schemas.microsoft.com/office/word/2010/wordprocessingShape" mc:Ignorable="w14 w15 w16se w16cid w16 w16cex wp14">
   <w:body>
     <w:p>
       <w:pPr>
@@ -202,24 +202,45 @@
           <w:szCs w:val="48"/>
         </w:rPr>
       </w:pPr>
-    </w:p>
-    <w:p>
-      <w:pPr>
-        <w:jc w:val="center"/>
-        <w:rPr>
-          <w:sz w:val="48"/>
-          <w:szCs w:val="48"/>
-        </w:rPr>
-      </w:pPr>
-    </w:p>
-    <w:p>
-      <w:pPr>
-        <w:jc w:val="center"/>
-        <w:rPr>
-          <w:sz w:val="48"/>
-          <w:szCs w:val="48"/>
-        </w:rPr>
-      </w:pPr>
+      <w:r>
+        <w:rPr>
+          <w:sz w:val="48"/>
+          <w:szCs w:val="48"/>
+        </w:rPr>
+        <w:br/>
+        <w:t xml:space="preserve">How The Design Works                                       </w:t>
+      </w:r>
+      <w:r>
+        <w:rPr>
+          <w:sz w:val="48"/>
+          <w:szCs w:val="48"/>
+        </w:rPr>
+        <w:t>3</w:t>
+      </w:r>
+      <w:r>
+        <w:rPr>
+          <w:sz w:val="48"/>
+          <w:szCs w:val="48"/>
+        </w:rPr>
+        <w:br/>
+        <w:t xml:space="preserve">Alternative Design Choices  </w:t>
+      </w:r>
+      <w:r>
+        <w:rPr>
+          <w:sz w:val="48"/>
+          <w:szCs w:val="48"/>
+        </w:rPr>
+        <w:t xml:space="preserve">                               </w:t>
+      </w:r>
+      <w:proofErr w:type="gramStart"/>
+      <w:r>
+        <w:rPr>
+          <w:sz w:val="48"/>
+          <w:szCs w:val="48"/>
+        </w:rPr>
+        <w:t>5</w:t>
+      </w:r>
+      <w:proofErr w:type="gramEnd"/>
     </w:p>
     <w:p>
       <w:pPr>
@@ -367,7 +388,14 @@
     </w:p>
     <w:p>
       <w:r>
-        <w:t xml:space="preserve">For the characters of my game I decided that I was going to have the AI (Enemy) and Players both inherit a superclass (Character), I chose this because it would in future allow the developer to allow battles between AI and battles between Players rather than just AI vs Player. The design patterns I had to implement this was either a Strategy pattern where Character would be an interface or the Template pattern where Character would be an abstract class. The reason I chose a </w:t>
+        <w:rPr>
+          <w:b/>
+          <w:bCs/>
+        </w:rPr>
+        <w:t>Characters</w:t>
+      </w:r>
+      <w:r>
+        <w:t xml:space="preserve">: Characters in my game use the </w:t>
       </w:r>
       <w:r>
         <w:rPr>
@@ -376,20 +404,101 @@
           <w:i/>
           <w:iCs/>
         </w:rPr>
-        <w:t>Template</w:t>
-      </w:r>
-      <w:r>
-        <w:t xml:space="preserve"> pattern is because there was a lot of code duplication that occurred by using an interface superclass, using a Template pattern allowed me to reduce the amount of code duplication by storing methods and class fields both used in the super class Character. Another consideration I made was the easy addition of AI enemies (Ogre, Slime, etc), I chose to again use the Strategy pattern for each Enemy where Enemy is the super class, this makes it easy to add a new AI Enemy by simply extending the class and calling the superclasses constructor. Something that I considered about this was using a </w:t>
-      </w:r>
-      <w:r>
-        <w:t>D</w:t>
-      </w:r>
-      <w:r>
-        <w:t>ecorator for enemy abilities, but in the end I decided to take this out because after thinking about it not all enemies will have abilities, perhaps the future developer simply just wants to add a new enemy with the default implementation of attack, so I decided the way you add abilities was to just extend the getDamage method and add the ability in the getDamage, this also means that you could extend takeDamage to allow defensive abilities in future for enemies.</w:t>
-      </w:r>
-      <w:r>
-        <w:br/>
-        <w:t xml:space="preserve">For Battles in my game, I decided to include the data in its own separate model and controller, this is because I thought about it and I could store the data relating to the battle in a model (rather than retaining the information around battles in a controller), and I could direct it using a controller. I used a </w:t>
+        <w:t>Template Pattern</w:t>
+      </w:r>
+      <w:r>
+        <w:t xml:space="preserve">, this means that I have a superclass ‘Character’ declared abstract and having hook methods </w:t>
+      </w:r>
+      <w:proofErr w:type="spellStart"/>
+      <w:r>
+        <w:t>i.e</w:t>
+      </w:r>
+      <w:proofErr w:type="spellEnd"/>
+      <w:r>
+        <w:t xml:space="preserve"> </w:t>
+      </w:r>
+      <w:proofErr w:type="spellStart"/>
+      <w:r>
+        <w:t>getDamage</w:t>
+      </w:r>
+      <w:proofErr w:type="spellEnd"/>
+      <w:r>
+        <w:t xml:space="preserve">, </w:t>
+      </w:r>
+      <w:proofErr w:type="spellStart"/>
+      <w:r>
+        <w:t>takeDamage</w:t>
+      </w:r>
+      <w:proofErr w:type="spellEnd"/>
+      <w:r>
+        <w:t>. The reason I chose the Template Pattern over the Strategy Pattern is to eliminate code reuse (both enemies and player have same constructor + class</w:t>
+      </w:r>
+      <w:r>
+        <w:t xml:space="preserve"> </w:t>
+      </w:r>
+      <w:r>
+        <w:t xml:space="preserve">fields, no need to have to do it twice just code it once) and to allow future extensibility, </w:t>
+      </w:r>
+      <w:proofErr w:type="spellStart"/>
+      <w:r>
+        <w:t>i.e</w:t>
+      </w:r>
+      <w:proofErr w:type="spellEnd"/>
+      <w:r>
+        <w:t xml:space="preserve"> in future if you wanted to add a</w:t>
+      </w:r>
+      <w:r>
+        <w:t>n</w:t>
+      </w:r>
+      <w:r>
+        <w:t xml:space="preserve"> Ally class which is friendly AI you could simply extend Character and implement the hook methods and it should just slot into the game. I adapted the Template Pattern to go two levels deep, by this I mean that while Player is a concrete implementation, Enemy is a</w:t>
+      </w:r>
+      <w:r>
+        <w:t>n</w:t>
+      </w:r>
+      <w:r>
+        <w:t xml:space="preserve"> abstract implementation that is also a Template Pattern, I did this to again allow future extensibility and reduce code reuse, it meant that to implement a new type of enemy you just have to extend Enemy and call the super, you also don’t have to reimplement the hook method if you don’t want to for </w:t>
+      </w:r>
+      <w:r>
+        <w:t xml:space="preserve">an </w:t>
+      </w:r>
+      <w:r>
+        <w:t xml:space="preserve">enemy, this is because I thought about it and not all enemies the future developer wants to add will have special abilities (it will just use the default implementation of </w:t>
+      </w:r>
+      <w:proofErr w:type="spellStart"/>
+      <w:r>
+        <w:t>getDamage</w:t>
+      </w:r>
+      <w:proofErr w:type="spellEnd"/>
+      <w:r>
+        <w:t xml:space="preserve">), so rather than forcing them to implement a special version of </w:t>
+      </w:r>
+      <w:proofErr w:type="spellStart"/>
+      <w:r>
+        <w:t>getDamage</w:t>
+      </w:r>
+      <w:proofErr w:type="spellEnd"/>
+      <w:r>
+        <w:t xml:space="preserve"> they can just call the super and be done</w:t>
+      </w:r>
+      <w:r>
+        <w:t xml:space="preserve">, and if they do want a special ability (defensive or offensive) they can override the </w:t>
+      </w:r>
+      <w:proofErr w:type="spellStart"/>
+      <w:r>
+        <w:t>getDamage</w:t>
+      </w:r>
+      <w:proofErr w:type="spellEnd"/>
+      <w:r>
+        <w:t xml:space="preserve"> and or </w:t>
+      </w:r>
+      <w:proofErr w:type="spellStart"/>
+      <w:r>
+        <w:t>takeDamage</w:t>
+      </w:r>
+      <w:proofErr w:type="spellEnd"/>
+      <w:r>
+        <w:t xml:space="preserve">. Using Characters as the superclass allows for battles to be </w:t>
       </w:r>
       <w:r>
         <w:rPr>
@@ -398,22 +507,40 @@
           <w:i/>
           <w:iCs/>
         </w:rPr>
-        <w:t>Observer</w:t>
-      </w:r>
-      <w:r>
-        <w:t xml:space="preserve"> pattern with the Battle model, and this is because I thought that every turn it would become annoying for a developer to have to take the data from the model, and pass it to controller, then pass it to the view, using a </w:t>
-      </w:r>
-      <w:proofErr w:type="spellStart"/>
-      <w:r>
-        <w:t>BattleObserver</w:t>
-      </w:r>
-      <w:proofErr w:type="spellEnd"/>
-      <w:r>
-        <w:t xml:space="preserve"> the model can simply notify the observers and the view can be updated therefore the controller does not have to handle passing the updated turn to the view.</w:t>
-      </w:r>
-      <w:r>
-        <w:br/>
-        <w:t xml:space="preserve">For Items in the game I again used a Template pattern, I could have used a Strategy Pattern but I chose a Template pattern for the purpose of eliminating code duplication. I have Enchantments in the game following a </w:t>
+        <w:t>Polymorphic</w:t>
+      </w:r>
+      <w:r>
+        <w:rPr>
+          <w:b/>
+          <w:bCs/>
+        </w:rPr>
+        <w:t xml:space="preserve"> </w:t>
+      </w:r>
+      <w:r>
+        <w:t>and in future the dev could choose to do AI vs AI or Player vs Player as I have designed it in a way that allows this.</w:t>
+      </w:r>
+      <w:r>
+        <w:t xml:space="preserve"> Each subclass and superclass’s cohesion </w:t>
+      </w:r>
+      <w:proofErr w:type="gramStart"/>
+      <w:r>
+        <w:t>is</w:t>
+      </w:r>
+      <w:proofErr w:type="gramEnd"/>
+      <w:r>
+        <w:t xml:space="preserve"> high as each enemy and player as a clear defined singular purpose of being a Character in the game. The template pattern also makes it likely that future characters developers implement will also have high cohesion as (if they are following good practices) it should end up having the clear goal of being a character in the game by implementing each method.</w:t>
+      </w:r>
+    </w:p>
+    <w:p>
+      <w:r>
+        <w:rPr>
+          <w:b/>
+          <w:bCs/>
+        </w:rPr>
+        <w:t xml:space="preserve">Items: </w:t>
+      </w:r>
+      <w:r>
+        <w:t xml:space="preserve">Items in my game also use the </w:t>
       </w:r>
       <w:r>
         <w:rPr>
@@ -422,25 +549,46 @@
           <w:i/>
           <w:iCs/>
         </w:rPr>
-        <w:t>Decorator</w:t>
-      </w:r>
-      <w:r>
-        <w:t xml:space="preserve"> pattern, and they implement a Weapon Interface, I chose to do it this way because in future if a developer wanted to make Defensive Enchantments they could make a Defensive interface, implement it and use the same enchantment superclass, this makes it easy to add new enchantments (just extend the Enchantment superclass) and it means you can choose in the player to have his weapon as a Weapon rather than a Melee (the physical weapon is a Melee).</w:t>
-      </w:r>
-      <w:r>
-        <w:br/>
-        <w:t>Data for the Shop is load</w:t>
-      </w:r>
-      <w:r>
-        <w:t>ed</w:t>
-      </w:r>
-      <w:r>
-        <w:t xml:space="preserve"> in using a DataLoader, the DataLoader is injected however the way I set it up increased coupling, I chose to keep it this way because it r</w:t>
-      </w:r>
-      <w:bookmarkStart w:id="0" w:name="_GoBack"/>
-      <w:bookmarkEnd w:id="0"/>
-      <w:r>
-        <w:t xml:space="preserve">educed the amount of effort by the developer to use the shop as all they have to do is pass the DataLoader rather then the three returns from the DataLoader. The DataLoader uses the Template Pattern in order to easily add more sources in future (you would just extend DataLoader as WebLoader for a web-based loader and implement the four load functions). The DataLoader was the perfect choice for a Strategy Pattern because all four methods were abstract, however, I chose to also use the </w:t>
+        <w:t>Template</w:t>
+      </w:r>
+      <w:r>
+        <w:t xml:space="preserve"> pattern, I have a superclass ‘Item’ declared abstract and it has hook methods such as </w:t>
+      </w:r>
+      <w:proofErr w:type="spellStart"/>
+      <w:r>
+        <w:t>getEffect</w:t>
+      </w:r>
+      <w:proofErr w:type="spellEnd"/>
+      <w:r>
+        <w:t xml:space="preserve"> which all subclasses implement. The reason I chose Template pattern over Strategy Pattern is again to eliminate code reuse (weapon, armour, potions all have similar class</w:t>
+      </w:r>
+      <w:r>
+        <w:t xml:space="preserve"> </w:t>
+      </w:r>
+      <w:r>
+        <w:t xml:space="preserve">fields and methods so only code once) and to allow future extensibility as to add a new type of item you would just extend item and implement </w:t>
+      </w:r>
+      <w:proofErr w:type="spellStart"/>
+      <w:r>
+        <w:t>getEffect</w:t>
+      </w:r>
+      <w:proofErr w:type="spellEnd"/>
+      <w:r>
+        <w:t xml:space="preserve">. I </w:t>
+      </w:r>
+      <w:proofErr w:type="gramStart"/>
+      <w:r>
+        <w:t>didn’t</w:t>
+      </w:r>
+      <w:proofErr w:type="gramEnd"/>
+      <w:r>
+        <w:t xml:space="preserve"> have to adapt the template pattern for items as it just required me to simply slot in Weapon, Armour</w:t>
+      </w:r>
+      <w:r>
+        <w:t>,</w:t>
+      </w:r>
+      <w:r>
+        <w:t xml:space="preserve"> and Potion (which damage potion and healing potion inherit Potion). Enchantments in my game use the </w:t>
       </w:r>
       <w:r>
         <w:rPr>
@@ -449,20 +597,755 @@
           <w:i/>
           <w:iCs/>
         </w:rPr>
+        <w:t>Decorator</w:t>
+      </w:r>
+      <w:r>
+        <w:t xml:space="preserve"> pattern, this is to allow code re-use, (not all enchantments need to implement every method as the superclass Enchantment implements it so you can just implement what you need to implement)</w:t>
+      </w:r>
+      <w:r>
+        <w:t xml:space="preserve">. The Enchantments do not extend Item and this is something that I wish I could have gotten to work, however, I think I came up with a more logical solution of instead having Melee inherit both Item and Weapon, and Enchantment inherits Weapon meaning and Enchantment </w:t>
+      </w:r>
+      <w:proofErr w:type="spellStart"/>
+      <w:r>
+        <w:t>isa</w:t>
+      </w:r>
+      <w:proofErr w:type="spellEnd"/>
+      <w:r>
+        <w:t xml:space="preserve"> Weapon. I also allowed for future extensibility in the thoughts of while it is easy to add new enchantments, it is also easy to rework the code to allow for defensive enchantments as</w:t>
+      </w:r>
+      <w:r>
+        <w:t xml:space="preserve"> </w:t>
+      </w:r>
+      <w:r>
+        <w:t>well (create a defensive interface and have enchantment inherit defensive as</w:t>
+      </w:r>
+      <w:r>
+        <w:t xml:space="preserve"> </w:t>
+      </w:r>
+      <w:r>
+        <w:t>well), this would mean that you could create both offensive and defensive enchantments easily.</w:t>
+      </w:r>
+      <w:r>
+        <w:t xml:space="preserve"> Each subclass and superclass’s cohesion </w:t>
+      </w:r>
+      <w:proofErr w:type="gramStart"/>
+      <w:r>
+        <w:t>is</w:t>
+      </w:r>
+      <w:proofErr w:type="gramEnd"/>
+      <w:r>
+        <w:t xml:space="preserve"> high as each melee, </w:t>
+      </w:r>
+      <w:proofErr w:type="spellStart"/>
+      <w:r>
+        <w:t>armor</w:t>
+      </w:r>
+      <w:proofErr w:type="spellEnd"/>
+      <w:r>
+        <w:t>,</w:t>
+      </w:r>
+      <w:r>
+        <w:t xml:space="preserve"> and potion has a clear defined potion </w:t>
+      </w:r>
+      <w:proofErr w:type="spellStart"/>
+      <w:r>
+        <w:t>i.e</w:t>
+      </w:r>
+      <w:proofErr w:type="spellEnd"/>
+      <w:r>
+        <w:t xml:space="preserve"> a melee is a melee weapon, </w:t>
+      </w:r>
+      <w:proofErr w:type="spellStart"/>
+      <w:r>
+        <w:t>armor</w:t>
+      </w:r>
+      <w:proofErr w:type="spellEnd"/>
+      <w:r>
+        <w:t xml:space="preserve"> is a</w:t>
+      </w:r>
+      <w:r>
+        <w:t>n</w:t>
+      </w:r>
+      <w:r>
+        <w:t xml:space="preserve"> in</w:t>
+      </w:r>
+      <w:r>
+        <w:t>-</w:t>
+      </w:r>
+      <w:r>
+        <w:t>game defensive item and a potion is a</w:t>
+      </w:r>
+      <w:r>
+        <w:t>n</w:t>
+      </w:r>
+      <w:r>
+        <w:t xml:space="preserve"> in</w:t>
+      </w:r>
+      <w:r>
+        <w:t>-</w:t>
+      </w:r>
+      <w:r>
+        <w:t>game consumable. The template pattern should also make it likely that future item types the developer implements will have a high cohesion as (if following good practices) it should have the clear goal of being a</w:t>
+      </w:r>
+      <w:r>
+        <w:t>n</w:t>
+      </w:r>
+      <w:r>
+        <w:t xml:space="preserve"> item in the game by implementing each method.</w:t>
+      </w:r>
+    </w:p>
+    <w:p/>
+    <w:p/>
+    <w:p>
+      <w:pPr>
+        <w:jc w:val="center"/>
+        <w:rPr>
+          <w:b/>
+          <w:bCs/>
+          <w:sz w:val="32"/>
+          <w:szCs w:val="32"/>
+        </w:rPr>
+      </w:pPr>
+      <w:r>
+        <w:rPr>
+          <w:b/>
+          <w:bCs/>
+          <w:sz w:val="32"/>
+          <w:szCs w:val="32"/>
+        </w:rPr>
+        <w:lastRenderedPageBreak/>
+        <w:t>How My Design Works</w:t>
+      </w:r>
+    </w:p>
+    <w:p>
+      <w:r>
+        <w:rPr>
+          <w:b/>
+          <w:bCs/>
+        </w:rPr>
+        <w:t xml:space="preserve">Shop: </w:t>
+      </w:r>
+      <w:r>
+        <w:t xml:space="preserve">The shop does not use a design pattern and is just a class that holds a few lists, I chose to not use lists of items as this would require the use of </w:t>
+      </w:r>
+      <w:proofErr w:type="spellStart"/>
+      <w:r>
+        <w:t>instanceof</w:t>
+      </w:r>
+      <w:proofErr w:type="spellEnd"/>
+      <w:r>
+        <w:t xml:space="preserve"> and it is a</w:t>
+      </w:r>
+      <w:r>
+        <w:t>n</w:t>
+      </w:r>
+      <w:r>
+        <w:t xml:space="preserve"> expensive operation. The way the data is loaded in however is </w:t>
+      </w:r>
+      <w:r>
+        <w:rPr>
+          <w:b/>
+          <w:bCs/>
+        </w:rPr>
+        <w:t>Polymorphic</w:t>
+      </w:r>
+      <w:r>
+        <w:t xml:space="preserve"> as I load in the shop data using a DataLoader, the DataLoader can be a TextLoader or any other DataLoader the developer implements. The DataLoader itself uses the </w:t>
+      </w:r>
+      <w:r>
+        <w:rPr>
+          <w:b/>
+          <w:bCs/>
+          <w:i/>
+          <w:iCs/>
+        </w:rPr>
+        <w:t>Template</w:t>
+      </w:r>
+      <w:r>
+        <w:t xml:space="preserve"> Pattern as well as a </w:t>
+      </w:r>
+      <w:r>
+        <w:rPr>
+          <w:b/>
+          <w:bCs/>
+          <w:i/>
+          <w:iCs/>
+        </w:rPr>
         <w:t>Factory</w:t>
       </w:r>
       <w:r>
-        <w:t xml:space="preserve"> pattern and include a factory method inside of the DataLoader, this eliminates the need for the developer to know which DataLoader he needs to use and can simply pass the data e.g. </w:t>
-      </w:r>
-      <w:r>
-        <w:t xml:space="preserve">         </w:t>
-      </w:r>
-      <w:r>
-        <w:t>shop.updateShop(DataLoader.getLoader(“myFile.csv”));</w:t>
-      </w:r>
-      <w:r>
-        <w:br/>
-        <w:t>This eliminates the developer needing to know that he has to construct a TextLoader and allows for in future many different ways of loading data and not needing to know which loader he needs for loading that data.</w:t>
+        <w:t xml:space="preserve"> pattern this allows for future extensibility as the future developer can simply extend the DataLoader and implement the way the data is loaded in from the new data source </w:t>
+      </w:r>
+      <w:proofErr w:type="spellStart"/>
+      <w:r>
+        <w:t>i.e</w:t>
+      </w:r>
+      <w:proofErr w:type="spellEnd"/>
+      <w:r>
+        <w:t xml:space="preserve"> a web</w:t>
+      </w:r>
+      <w:r>
+        <w:t>-</w:t>
+      </w:r>
+      <w:r>
+        <w:t>based loader and also allows for easy use by the developer as rather than constructing the associated data</w:t>
+      </w:r>
+      <w:r>
+        <w:t xml:space="preserve"> </w:t>
+      </w:r>
+      <w:r>
+        <w:t>loader they can simply call the factory method to figure it out for them, future increasing future extensibility as the future dev will not need to worry about which data</w:t>
+      </w:r>
+      <w:r>
+        <w:t xml:space="preserve"> </w:t>
+      </w:r>
+      <w:r>
+        <w:t>loader to use for each data source. This unfortunately also increased coupling as the Shop is now coupled to DataLoader, but I still went through with this implementation as it made future extensibility</w:t>
+      </w:r>
+      <w:r>
+        <w:t>. The Shop has high cohesion as it has a clear</w:t>
+      </w:r>
+      <w:r>
+        <w:t>ly</w:t>
+      </w:r>
+      <w:r>
+        <w:t xml:space="preserve"> defined goal of being a</w:t>
+      </w:r>
+      <w:r>
+        <w:t>n</w:t>
+      </w:r>
+      <w:r>
+        <w:t xml:space="preserve"> in</w:t>
+      </w:r>
+      <w:r>
+        <w:t>-</w:t>
+      </w:r>
+      <w:r>
+        <w:t xml:space="preserve">game shop, it only accomplishes that purpose which means it has one clear goal, as does each DataLoader which is simply to load Data. The </w:t>
+      </w:r>
+      <w:proofErr w:type="spellStart"/>
+      <w:r>
+        <w:t>DataLoaders</w:t>
+      </w:r>
+      <w:proofErr w:type="spellEnd"/>
+      <w:r>
+        <w:t xml:space="preserve"> in </w:t>
+      </w:r>
+      <w:r>
+        <w:t xml:space="preserve">the </w:t>
+      </w:r>
+      <w:r>
+        <w:t xml:space="preserve">future will also have high cohesion as </w:t>
+      </w:r>
+      <w:r>
+        <w:t xml:space="preserve">a </w:t>
+      </w:r>
+      <w:r>
+        <w:t xml:space="preserve">strategy pattern means if following good </w:t>
+      </w:r>
+      <w:r>
+        <w:t>practices,</w:t>
+      </w:r>
+      <w:r>
+        <w:t xml:space="preserve"> you have one clear goal of loading data.</w:t>
+      </w:r>
+    </w:p>
+    <w:p>
+      <w:r>
+        <w:rPr>
+          <w:b/>
+          <w:bCs/>
+        </w:rPr>
+        <w:t>Battle:</w:t>
+      </w:r>
+      <w:r>
+        <w:t xml:space="preserve"> Battles in the game use a Battle model, this model uses the </w:t>
+      </w:r>
+      <w:r>
+        <w:rPr>
+          <w:b/>
+          <w:bCs/>
+          <w:i/>
+          <w:iCs/>
+        </w:rPr>
+        <w:t>Observer</w:t>
+      </w:r>
+      <w:r>
+        <w:t xml:space="preserve"> model I chose this because it </w:t>
+      </w:r>
+      <w:r>
+        <w:t xml:space="preserve">makes it easy to update the view each turn, rather than passing data to control then to view can just notify observers to update. This increases coupling because now Battles knows about </w:t>
+      </w:r>
+      <w:proofErr w:type="spellStart"/>
+      <w:r>
+        <w:t>BattleObservers</w:t>
+      </w:r>
+      <w:proofErr w:type="spellEnd"/>
+      <w:r>
+        <w:t xml:space="preserve">, however, it increases future extensibility as now any form of a view can be swapped in by simply implementing the </w:t>
+      </w:r>
+      <w:proofErr w:type="spellStart"/>
+      <w:r>
+        <w:t>BattleObserver</w:t>
+      </w:r>
+      <w:proofErr w:type="spellEnd"/>
+      <w:r>
+        <w:t xml:space="preserve"> </w:t>
+      </w:r>
+      <w:proofErr w:type="spellStart"/>
+      <w:r>
+        <w:t>i.e</w:t>
+      </w:r>
+      <w:proofErr w:type="spellEnd"/>
+      <w:r>
+        <w:t xml:space="preserve"> in future you may want 2 or 5 views which you can do by adding it as a</w:t>
+      </w:r>
+      <w:r>
+        <w:t>n</w:t>
+      </w:r>
+      <w:r>
+        <w:t xml:space="preserve"> Observer. Battle has a clear purpose of being the data representation</w:t>
+      </w:r>
+      <w:r>
+        <w:t xml:space="preserve"> of a battle in the game as such it has high cohesion. Battle is also coupled to Characters as it has two participants, this is another flaw with my battle implementation and </w:t>
+      </w:r>
+      <w:proofErr w:type="gramStart"/>
+      <w:r>
+        <w:t>unfortunately</w:t>
+      </w:r>
+      <w:proofErr w:type="gramEnd"/>
+      <w:r>
+        <w:t xml:space="preserve"> </w:t>
+      </w:r>
+      <w:r>
+        <w:t>I do not have the time to reimplement how battles would work to not have it so coupled.</w:t>
+      </w:r>
+    </w:p>
+    <w:p/>
+    <w:p/>
+    <w:p/>
+    <w:p/>
+    <w:p/>
+    <w:p/>
+    <w:p/>
+    <w:p/>
+    <w:p/>
+    <w:p/>
+    <w:p/>
+    <w:p/>
+    <w:p/>
+    <w:p>
+      <w:pPr>
+        <w:jc w:val="center"/>
+        <w:rPr>
+          <w:sz w:val="28"/>
+          <w:szCs w:val="28"/>
+        </w:rPr>
+      </w:pPr>
+      <w:r>
+        <w:rPr>
+          <w:sz w:val="28"/>
+          <w:szCs w:val="28"/>
+        </w:rPr>
+        <w:lastRenderedPageBreak/>
+        <w:t>Alternative Design Choices</w:t>
+      </w:r>
+    </w:p>
+    <w:p>
+      <w:pPr>
+        <w:rPr>
+          <w:sz w:val="24"/>
+          <w:szCs w:val="24"/>
+        </w:rPr>
+      </w:pPr>
+      <w:r>
+        <w:rPr>
+          <w:b/>
+          <w:bCs/>
+          <w:sz w:val="24"/>
+          <w:szCs w:val="24"/>
+        </w:rPr>
+        <w:t>Enchantments:</w:t>
+      </w:r>
+      <w:r>
+        <w:rPr>
+          <w:sz w:val="24"/>
+          <w:szCs w:val="24"/>
+        </w:rPr>
+        <w:t xml:space="preserve"> A possible flaw in my design that enchantment is not an item, I decided this because logically I didn’t want to make an enchantment an item, because it</w:t>
+      </w:r>
+      <w:r>
+        <w:rPr>
+          <w:sz w:val="24"/>
+          <w:szCs w:val="24"/>
+        </w:rPr>
+        <w:t>'</w:t>
+      </w:r>
+      <w:r>
+        <w:rPr>
+          <w:sz w:val="24"/>
+          <w:szCs w:val="24"/>
+        </w:rPr>
+        <w:t>s not, however</w:t>
+      </w:r>
+      <w:r>
+        <w:rPr>
+          <w:sz w:val="24"/>
+          <w:szCs w:val="24"/>
+        </w:rPr>
+        <w:t>,</w:t>
+      </w:r>
+      <w:r>
+        <w:rPr>
+          <w:sz w:val="24"/>
+          <w:szCs w:val="24"/>
+        </w:rPr>
+        <w:t xml:space="preserve"> the same can be said about an enchantment being a weapon, I perhaps could have used a template pattern for items rather than a strategy pattern, and made </w:t>
+      </w:r>
+      <w:proofErr w:type="spellStart"/>
+      <w:r>
+        <w:rPr>
+          <w:sz w:val="24"/>
+          <w:szCs w:val="24"/>
+        </w:rPr>
+        <w:t>equippable</w:t>
+      </w:r>
+      <w:proofErr w:type="spellEnd"/>
+      <w:r>
+        <w:rPr>
+          <w:sz w:val="24"/>
+          <w:szCs w:val="24"/>
+        </w:rPr>
+        <w:t xml:space="preserve"> a subclass of the item, then made enchantment, weapon</w:t>
+      </w:r>
+      <w:r>
+        <w:rPr>
+          <w:sz w:val="24"/>
+          <w:szCs w:val="24"/>
+        </w:rPr>
+        <w:t>,</w:t>
+      </w:r>
+      <w:r>
+        <w:rPr>
+          <w:sz w:val="24"/>
+          <w:szCs w:val="24"/>
+        </w:rPr>
+        <w:t xml:space="preserve"> and armour a subclass of </w:t>
+      </w:r>
+      <w:proofErr w:type="spellStart"/>
+      <w:r>
+        <w:rPr>
+          <w:sz w:val="24"/>
+          <w:szCs w:val="24"/>
+        </w:rPr>
+        <w:t>equippable</w:t>
+      </w:r>
+      <w:proofErr w:type="spellEnd"/>
+      <w:r>
+        <w:rPr>
+          <w:sz w:val="24"/>
+          <w:szCs w:val="24"/>
+        </w:rPr>
+        <w:t xml:space="preserve">. This would be in </w:t>
+      </w:r>
+      <w:r>
+        <w:rPr>
+          <w:sz w:val="24"/>
+          <w:szCs w:val="24"/>
+        </w:rPr>
+        <w:t xml:space="preserve">the </w:t>
+      </w:r>
+      <w:r>
+        <w:rPr>
+          <w:sz w:val="24"/>
+          <w:szCs w:val="24"/>
+        </w:rPr>
+        <w:t xml:space="preserve">future that an enchantment could also be used for armour easily as it is </w:t>
+      </w:r>
+      <w:proofErr w:type="spellStart"/>
+      <w:r>
+        <w:rPr>
+          <w:sz w:val="24"/>
+          <w:szCs w:val="24"/>
+        </w:rPr>
+        <w:t>equippable</w:t>
+      </w:r>
+      <w:proofErr w:type="spellEnd"/>
+      <w:r>
+        <w:rPr>
+          <w:sz w:val="24"/>
+          <w:szCs w:val="24"/>
+        </w:rPr>
+        <w:t xml:space="preserve"> so you can just make a defensive enchant and consume the armour rather than the weapon.</w:t>
+      </w:r>
+    </w:p>
+    <w:p>
+      <w:pPr>
+        <w:rPr>
+          <w:sz w:val="24"/>
+          <w:szCs w:val="24"/>
+        </w:rPr>
+      </w:pPr>
+      <w:r>
+        <w:rPr>
+          <w:b/>
+          <w:bCs/>
+          <w:sz w:val="24"/>
+          <w:szCs w:val="24"/>
+        </w:rPr>
+        <w:t>Shop:</w:t>
+      </w:r>
+      <w:r>
+        <w:rPr>
+          <w:sz w:val="24"/>
+          <w:szCs w:val="24"/>
+        </w:rPr>
+        <w:t xml:space="preserve"> Another flaw with my design is the fact that Shop is coupled to data loaders, rather than doing this another design choice you could do is to instead have the lists fed into the shop and just give the returns from the DataLoader to the shop, this would mean the shop is not coupled to the data loaders, however, the reason I didn’t implement it this is way is </w:t>
+      </w:r>
+      <w:r>
+        <w:rPr>
+          <w:sz w:val="24"/>
+          <w:szCs w:val="24"/>
+        </w:rPr>
+        <w:t>that</w:t>
+      </w:r>
+      <w:r>
+        <w:rPr>
+          <w:sz w:val="24"/>
+          <w:szCs w:val="24"/>
+        </w:rPr>
+        <w:t xml:space="preserve"> this is harder for the developer to use, I think that a developer would prefer to simply give the shop the data</w:t>
+      </w:r>
+      <w:r>
+        <w:rPr>
+          <w:sz w:val="24"/>
+          <w:szCs w:val="24"/>
+        </w:rPr>
+        <w:t xml:space="preserve"> </w:t>
+      </w:r>
+      <w:r>
+        <w:rPr>
+          <w:sz w:val="24"/>
+          <w:szCs w:val="24"/>
+        </w:rPr>
+        <w:t xml:space="preserve">source in a factory method so the factory can sort out which data loader to </w:t>
+      </w:r>
+      <w:r>
+        <w:rPr>
+          <w:sz w:val="24"/>
+          <w:szCs w:val="24"/>
+        </w:rPr>
+        <w:t xml:space="preserve">the </w:t>
+      </w:r>
+      <w:r>
+        <w:rPr>
+          <w:sz w:val="24"/>
+          <w:szCs w:val="24"/>
+        </w:rPr>
+        <w:t>user, then the data</w:t>
+      </w:r>
+      <w:r>
+        <w:rPr>
+          <w:sz w:val="24"/>
+          <w:szCs w:val="24"/>
+        </w:rPr>
+        <w:t xml:space="preserve"> </w:t>
+      </w:r>
+      <w:r>
+        <w:rPr>
+          <w:sz w:val="24"/>
+          <w:szCs w:val="24"/>
+        </w:rPr>
+        <w:t>loader can sort out giving the returns.</w:t>
+      </w:r>
+    </w:p>
+    <w:p>
+      <w:pPr>
+        <w:rPr>
+          <w:sz w:val="24"/>
+          <w:szCs w:val="24"/>
+        </w:rPr>
+      </w:pPr>
+      <w:r>
+        <w:rPr>
+          <w:b/>
+          <w:bCs/>
+          <w:sz w:val="24"/>
+          <w:szCs w:val="24"/>
+        </w:rPr>
+        <w:t xml:space="preserve">Items/Characters: </w:t>
+      </w:r>
+      <w:r>
+        <w:rPr>
+          <w:sz w:val="24"/>
+          <w:szCs w:val="24"/>
+        </w:rPr>
+        <w:t xml:space="preserve">A alternative to the template pattern is the strategy pattern </w:t>
+      </w:r>
+      <w:proofErr w:type="spellStart"/>
+      <w:r>
+        <w:rPr>
+          <w:sz w:val="24"/>
+          <w:szCs w:val="24"/>
+        </w:rPr>
+        <w:t>i.e</w:t>
+      </w:r>
+      <w:proofErr w:type="spellEnd"/>
+      <w:r>
+        <w:rPr>
+          <w:sz w:val="24"/>
+          <w:szCs w:val="24"/>
+        </w:rPr>
+        <w:t xml:space="preserve"> using interfaces rather than an abstract. From what I have read and in my opinion</w:t>
+      </w:r>
+      <w:r>
+        <w:rPr>
+          <w:sz w:val="24"/>
+          <w:szCs w:val="24"/>
+        </w:rPr>
+        <w:t>,</w:t>
+      </w:r>
+      <w:r>
+        <w:rPr>
+          <w:sz w:val="24"/>
+          <w:szCs w:val="24"/>
+        </w:rPr>
+        <w:t xml:space="preserve"> this is worse for the item/character as you would have a lot of duplicated code </w:t>
+      </w:r>
+      <w:proofErr w:type="spellStart"/>
+      <w:r>
+        <w:rPr>
+          <w:sz w:val="24"/>
+          <w:szCs w:val="24"/>
+        </w:rPr>
+        <w:t>i.e</w:t>
+      </w:r>
+      <w:proofErr w:type="spellEnd"/>
+      <w:r>
+        <w:rPr>
+          <w:sz w:val="24"/>
+          <w:szCs w:val="24"/>
+        </w:rPr>
+        <w:t xml:space="preserve"> the class fields would need to be defined multiple times for player and enemy as interfaces cannot have </w:t>
+      </w:r>
+      <w:proofErr w:type="spellStart"/>
+      <w:r>
+        <w:rPr>
+          <w:sz w:val="24"/>
+          <w:szCs w:val="24"/>
+        </w:rPr>
+        <w:t>class</w:t>
+      </w:r>
+      <w:r>
+        <w:rPr>
+          <w:sz w:val="24"/>
+          <w:szCs w:val="24"/>
+        </w:rPr>
+        <w:t>fiel</w:t>
+      </w:r>
+      <w:r>
+        <w:rPr>
+          <w:sz w:val="24"/>
+          <w:szCs w:val="24"/>
+        </w:rPr>
+        <w:t>ds</w:t>
+      </w:r>
+      <w:proofErr w:type="spellEnd"/>
+      <w:r>
+        <w:rPr>
+          <w:sz w:val="24"/>
+          <w:szCs w:val="24"/>
+        </w:rPr>
+        <w:t xml:space="preserve"> as well as the constructors, you also cannot have common methods defined in the superclass as interfaces can only be purely abstract.</w:t>
+      </w:r>
+    </w:p>
+    <w:p>
+      <w:pPr>
+        <w:rPr>
+          <w:sz w:val="24"/>
+          <w:szCs w:val="24"/>
+        </w:rPr>
+      </w:pPr>
+      <w:r>
+        <w:rPr>
+          <w:b/>
+          <w:bCs/>
+          <w:sz w:val="24"/>
+          <w:szCs w:val="24"/>
+        </w:rPr>
+        <w:t xml:space="preserve">Battle: </w:t>
+      </w:r>
+      <w:r>
+        <w:rPr>
+          <w:sz w:val="24"/>
+          <w:szCs w:val="24"/>
+        </w:rPr>
+        <w:t>Rather than using the observer pattern on the battle itself, you could instead have the observer pattern used on the individual participants of the battle and have the view update itself according to the character’s data rather than the battle (reduces coupling</w:t>
+      </w:r>
+      <w:r>
+        <w:rPr>
+          <w:sz w:val="24"/>
+          <w:szCs w:val="24"/>
+        </w:rPr>
+        <w:t xml:space="preserve"> a lot</w:t>
+      </w:r>
+      <w:r>
+        <w:rPr>
+          <w:sz w:val="24"/>
+          <w:szCs w:val="24"/>
+        </w:rPr>
+        <w:t>)</w:t>
+      </w:r>
+      <w:r>
+        <w:rPr>
+          <w:sz w:val="24"/>
+          <w:szCs w:val="24"/>
+        </w:rPr>
+        <w:t>, this would mean you wouldn’t even need the battle model and could simply handle battles in the battle controller (harder to do as you also have to maintain battle statistics in the controller), however</w:t>
+      </w:r>
+      <w:r>
+        <w:rPr>
+          <w:sz w:val="24"/>
+          <w:szCs w:val="24"/>
+        </w:rPr>
+        <w:t>,</w:t>
+      </w:r>
+      <w:r>
+        <w:rPr>
+          <w:sz w:val="24"/>
+          <w:szCs w:val="24"/>
+        </w:rPr>
+        <w:t xml:space="preserve"> it’s a trade</w:t>
+      </w:r>
+      <w:r>
+        <w:rPr>
+          <w:sz w:val="24"/>
+          <w:szCs w:val="24"/>
+        </w:rPr>
+        <w:t>-</w:t>
+      </w:r>
+      <w:r>
+        <w:rPr>
+          <w:sz w:val="24"/>
+          <w:szCs w:val="24"/>
+        </w:rPr>
+        <w:t xml:space="preserve">off as coupling would be greatly reduced. If I had the </w:t>
+      </w:r>
+      <w:proofErr w:type="gramStart"/>
+      <w:r>
+        <w:rPr>
+          <w:sz w:val="24"/>
+          <w:szCs w:val="24"/>
+        </w:rPr>
+        <w:t>time</w:t>
+      </w:r>
+      <w:proofErr w:type="gramEnd"/>
+      <w:r>
+        <w:rPr>
+          <w:sz w:val="24"/>
+          <w:szCs w:val="24"/>
+        </w:rPr>
+        <w:t xml:space="preserve"> I would implement it this way rather than the decision I have made.</w:t>
       </w:r>
     </w:p>
     <w:sectPr>
@@ -477,7 +1360,7 @@
 </file>
 
 <file path=word/endnotes.xml><?xml version="1.0" encoding="utf-8"?>
-<w:endnotes xmlns:wpc="http://schemas.microsoft.com/office/word/2010/wordprocessingCanvas" xmlns:cx="http://schemas.microsoft.com/office/drawing/2014/chartex" xmlns:cx1="http://schemas.microsoft.com/office/drawing/2015/9/8/chartex" xmlns:cx2="http://schemas.microsoft.com/office/drawing/2015/10/21/chartex" xmlns:cx3="http://schemas.microsoft.com/office/drawing/2016/5/9/chartex" xmlns:cx4="http://schemas.microsoft.com/office/drawing/2016/5/10/chartex" xmlns:cx5="http://schemas.microsoft.com/office/drawing/2016/5/11/chartex" xmlns:cx6="http://schemas.microsoft.com/office/drawing/2016/5/12/chartex" xmlns:cx7="http://schemas.microsoft.com/office/drawing/2016/5/13/chartex" xmlns:cx8="http://schemas.microsoft.com/office/drawing/2016/5/14/chartex" xmlns:mc="http://schemas.openxmlformats.org/markup-compatibility/2006" xmlns:aink="http://schemas.microsoft.com/office/drawing/2016/ink" xmlns:am3d="http://schemas.microsoft.com/office/drawing/2017/model3d" xmlns:o="urn:schemas-microsoft-com:office:office" xmlns:r="http://schemas.openxmlformats.org/officeDocument/2006/relationships" xmlns:m="http://schemas.openxmlformats.org/officeDocument/2006/math" xmlns:v="urn:schemas-microsoft-com:vml" xmlns:wp14="http://schemas.microsoft.com/office/word/2010/wordprocessingDrawing" xmlns:wp="http://schemas.openxmlformats.org/drawingml/2006/wordprocessingDrawing" xmlns:w10="urn:schemas-microsoft-com:office:word" xmlns:w="http://schemas.openxmlformats.org/wordprocessingml/2006/main" xmlns:w14="http://schemas.microsoft.com/office/word/2010/wordml" xmlns:w15="http://schemas.microsoft.com/office/word/2012/wordml" xmlns:w16cid="http://schemas.microsoft.com/office/word/2016/wordml/cid" xmlns:w16se="http://schemas.microsoft.com/office/word/2015/wordml/symex" xmlns:wpg="http://schemas.microsoft.com/office/word/2010/wordprocessingGroup" xmlns:wpi="http://schemas.microsoft.com/office/word/2010/wordprocessingInk" xmlns:wne="http://schemas.microsoft.com/office/word/2006/wordml" xmlns:wps="http://schemas.microsoft.com/office/word/2010/wordprocessingShape" mc:Ignorable="w14 w15 w16se w16cid wp14">
+<w:endnotes xmlns:wpc="http://schemas.microsoft.com/office/word/2010/wordprocessingCanvas" xmlns:cx="http://schemas.microsoft.com/office/drawing/2014/chartex" xmlns:cx1="http://schemas.microsoft.com/office/drawing/2015/9/8/chartex" xmlns:cx2="http://schemas.microsoft.com/office/drawing/2015/10/21/chartex" xmlns:cx3="http://schemas.microsoft.com/office/drawing/2016/5/9/chartex" xmlns:cx4="http://schemas.microsoft.com/office/drawing/2016/5/10/chartex" xmlns:cx5="http://schemas.microsoft.com/office/drawing/2016/5/11/chartex" xmlns:cx6="http://schemas.microsoft.com/office/drawing/2016/5/12/chartex" xmlns:cx7="http://schemas.microsoft.com/office/drawing/2016/5/13/chartex" xmlns:cx8="http://schemas.microsoft.com/office/drawing/2016/5/14/chartex" xmlns:mc="http://schemas.openxmlformats.org/markup-compatibility/2006" xmlns:aink="http://schemas.microsoft.com/office/drawing/2016/ink" xmlns:am3d="http://schemas.microsoft.com/office/drawing/2017/model3d" xmlns:o="urn:schemas-microsoft-com:office:office" xmlns:r="http://schemas.openxmlformats.org/officeDocument/2006/relationships" xmlns:m="http://schemas.openxmlformats.org/officeDocument/2006/math" xmlns:v="urn:schemas-microsoft-com:vml" xmlns:wp14="http://schemas.microsoft.com/office/word/2010/wordprocessingDrawing" xmlns:wp="http://schemas.openxmlformats.org/drawingml/2006/wordprocessingDrawing" xmlns:w10="urn:schemas-microsoft-com:office:word" xmlns:w="http://schemas.openxmlformats.org/wordprocessingml/2006/main" xmlns:w14="http://schemas.microsoft.com/office/word/2010/wordml" xmlns:w15="http://schemas.microsoft.com/office/word/2012/wordml" xmlns:w16cex="http://schemas.microsoft.com/office/word/2018/wordml/cex" xmlns:w16cid="http://schemas.microsoft.com/office/word/2016/wordml/cid" xmlns:w16="http://schemas.microsoft.com/office/word/2018/wordml" xmlns:w16se="http://schemas.microsoft.com/office/word/2015/wordml/symex" xmlns:wpg="http://schemas.microsoft.com/office/word/2010/wordprocessingGroup" xmlns:wpi="http://schemas.microsoft.com/office/word/2010/wordprocessingInk" xmlns:wne="http://schemas.microsoft.com/office/word/2006/wordml" xmlns:wps="http://schemas.microsoft.com/office/word/2010/wordprocessingShape" mc:Ignorable="w14 w15 w16se w16cid w16 w16cex wp14">
   <w:endnote w:type="separator" w:id="-1">
     <w:p>
       <w:pPr>
@@ -502,7 +1385,7 @@
 </file>
 
 <file path=word/footer1.xml><?xml version="1.0" encoding="utf-8"?>
-<w:ftr xmlns:wpc="http://schemas.microsoft.com/office/word/2010/wordprocessingCanvas" xmlns:cx="http://schemas.microsoft.com/office/drawing/2014/chartex" xmlns:cx1="http://schemas.microsoft.com/office/drawing/2015/9/8/chartex" xmlns:cx2="http://schemas.microsoft.com/office/drawing/2015/10/21/chartex" xmlns:cx3="http://schemas.microsoft.com/office/drawing/2016/5/9/chartex" xmlns:cx4="http://schemas.microsoft.com/office/drawing/2016/5/10/chartex" xmlns:cx5="http://schemas.microsoft.com/office/drawing/2016/5/11/chartex" xmlns:cx6="http://schemas.microsoft.com/office/drawing/2016/5/12/chartex" xmlns:cx7="http://schemas.microsoft.com/office/drawing/2016/5/13/chartex" xmlns:cx8="http://schemas.microsoft.com/office/drawing/2016/5/14/chartex" xmlns:mc="http://schemas.openxmlformats.org/markup-compatibility/2006" xmlns:aink="http://schemas.microsoft.com/office/drawing/2016/ink" xmlns:am3d="http://schemas.microsoft.com/office/drawing/2017/model3d" xmlns:o="urn:schemas-microsoft-com:office:office" xmlns:r="http://schemas.openxmlformats.org/officeDocument/2006/relationships" xmlns:m="http://schemas.openxmlformats.org/officeDocument/2006/math" xmlns:v="urn:schemas-microsoft-com:vml" xmlns:wp14="http://schemas.microsoft.com/office/word/2010/wordprocessingDrawing" xmlns:wp="http://schemas.openxmlformats.org/drawingml/2006/wordprocessingDrawing" xmlns:w10="urn:schemas-microsoft-com:office:word" xmlns:w="http://schemas.openxmlformats.org/wordprocessingml/2006/main" xmlns:w14="http://schemas.microsoft.com/office/word/2010/wordml" xmlns:w15="http://schemas.microsoft.com/office/word/2012/wordml" xmlns:w16cid="http://schemas.microsoft.com/office/word/2016/wordml/cid" xmlns:w16se="http://schemas.microsoft.com/office/word/2015/wordml/symex" xmlns:wpg="http://schemas.microsoft.com/office/word/2010/wordprocessingGroup" xmlns:wpi="http://schemas.microsoft.com/office/word/2010/wordprocessingInk" xmlns:wne="http://schemas.microsoft.com/office/word/2006/wordml" xmlns:wps="http://schemas.microsoft.com/office/word/2010/wordprocessingShape" mc:Ignorable="w14 w15 w16se w16cid wp14">
+<w:ftr xmlns:wpc="http://schemas.microsoft.com/office/word/2010/wordprocessingCanvas" xmlns:cx="http://schemas.microsoft.com/office/drawing/2014/chartex" xmlns:cx1="http://schemas.microsoft.com/office/drawing/2015/9/8/chartex" xmlns:cx2="http://schemas.microsoft.com/office/drawing/2015/10/21/chartex" xmlns:cx3="http://schemas.microsoft.com/office/drawing/2016/5/9/chartex" xmlns:cx4="http://schemas.microsoft.com/office/drawing/2016/5/10/chartex" xmlns:cx5="http://schemas.microsoft.com/office/drawing/2016/5/11/chartex" xmlns:cx6="http://schemas.microsoft.com/office/drawing/2016/5/12/chartex" xmlns:cx7="http://schemas.microsoft.com/office/drawing/2016/5/13/chartex" xmlns:cx8="http://schemas.microsoft.com/office/drawing/2016/5/14/chartex" xmlns:mc="http://schemas.openxmlformats.org/markup-compatibility/2006" xmlns:aink="http://schemas.microsoft.com/office/drawing/2016/ink" xmlns:am3d="http://schemas.microsoft.com/office/drawing/2017/model3d" xmlns:o="urn:schemas-microsoft-com:office:office" xmlns:r="http://schemas.openxmlformats.org/officeDocument/2006/relationships" xmlns:m="http://schemas.openxmlformats.org/officeDocument/2006/math" xmlns:v="urn:schemas-microsoft-com:vml" xmlns:wp14="http://schemas.microsoft.com/office/word/2010/wordprocessingDrawing" xmlns:wp="http://schemas.openxmlformats.org/drawingml/2006/wordprocessingDrawing" xmlns:w10="urn:schemas-microsoft-com:office:word" xmlns:w="http://schemas.openxmlformats.org/wordprocessingml/2006/main" xmlns:w14="http://schemas.microsoft.com/office/word/2010/wordml" xmlns:w15="http://schemas.microsoft.com/office/word/2012/wordml" xmlns:w16cex="http://schemas.microsoft.com/office/word/2018/wordml/cex" xmlns:w16cid="http://schemas.microsoft.com/office/word/2016/wordml/cid" xmlns:w16="http://schemas.microsoft.com/office/word/2018/wordml" xmlns:w16se="http://schemas.microsoft.com/office/word/2015/wordml/symex" xmlns:wpg="http://schemas.microsoft.com/office/word/2010/wordprocessingGroup" xmlns:wpi="http://schemas.microsoft.com/office/word/2010/wordprocessingInk" xmlns:wne="http://schemas.microsoft.com/office/word/2006/wordml" xmlns:wps="http://schemas.microsoft.com/office/word/2010/wordprocessingShape" mc:Ignorable="w14 w15 w16se w16cid w16 w16cex wp14">
   <w:sdt>
     <w:sdtPr>
       <w:id w:val="735058216"/>
@@ -554,7 +1437,7 @@
 </file>
 
 <file path=word/footnotes.xml><?xml version="1.0" encoding="utf-8"?>
-<w:footnotes xmlns:wpc="http://schemas.microsoft.com/office/word/2010/wordprocessingCanvas" xmlns:cx="http://schemas.microsoft.com/office/drawing/2014/chartex" xmlns:cx1="http://schemas.microsoft.com/office/drawing/2015/9/8/chartex" xmlns:cx2="http://schemas.microsoft.com/office/drawing/2015/10/21/chartex" xmlns:cx3="http://schemas.microsoft.com/office/drawing/2016/5/9/chartex" xmlns:cx4="http://schemas.microsoft.com/office/drawing/2016/5/10/chartex" xmlns:cx5="http://schemas.microsoft.com/office/drawing/2016/5/11/chartex" xmlns:cx6="http://schemas.microsoft.com/office/drawing/2016/5/12/chartex" xmlns:cx7="http://schemas.microsoft.com/office/drawing/2016/5/13/chartex" xmlns:cx8="http://schemas.microsoft.com/office/drawing/2016/5/14/chartex" xmlns:mc="http://schemas.openxmlformats.org/markup-compatibility/2006" xmlns:aink="http://schemas.microsoft.com/office/drawing/2016/ink" xmlns:am3d="http://schemas.microsoft.com/office/drawing/2017/model3d" xmlns:o="urn:schemas-microsoft-com:office:office" xmlns:r="http://schemas.openxmlformats.org/officeDocument/2006/relationships" xmlns:m="http://schemas.openxmlformats.org/officeDocument/2006/math" xmlns:v="urn:schemas-microsoft-com:vml" xmlns:wp14="http://schemas.microsoft.com/office/word/2010/wordprocessingDrawing" xmlns:wp="http://schemas.openxmlformats.org/drawingml/2006/wordprocessingDrawing" xmlns:w10="urn:schemas-microsoft-com:office:word" xmlns:w="http://schemas.openxmlformats.org/wordprocessingml/2006/main" xmlns:w14="http://schemas.microsoft.com/office/word/2010/wordml" xmlns:w15="http://schemas.microsoft.com/office/word/2012/wordml" xmlns:w16cid="http://schemas.microsoft.com/office/word/2016/wordml/cid" xmlns:w16se="http://schemas.microsoft.com/office/word/2015/wordml/symex" xmlns:wpg="http://schemas.microsoft.com/office/word/2010/wordprocessingGroup" xmlns:wpi="http://schemas.microsoft.com/office/word/2010/wordprocessingInk" xmlns:wne="http://schemas.microsoft.com/office/word/2006/wordml" xmlns:wps="http://schemas.microsoft.com/office/word/2010/wordprocessingShape" mc:Ignorable="w14 w15 w16se w16cid wp14">
+<w:footnotes xmlns:wpc="http://schemas.microsoft.com/office/word/2010/wordprocessingCanvas" xmlns:cx="http://schemas.microsoft.com/office/drawing/2014/chartex" xmlns:cx1="http://schemas.microsoft.com/office/drawing/2015/9/8/chartex" xmlns:cx2="http://schemas.microsoft.com/office/drawing/2015/10/21/chartex" xmlns:cx3="http://schemas.microsoft.com/office/drawing/2016/5/9/chartex" xmlns:cx4="http://schemas.microsoft.com/office/drawing/2016/5/10/chartex" xmlns:cx5="http://schemas.microsoft.com/office/drawing/2016/5/11/chartex" xmlns:cx6="http://schemas.microsoft.com/office/drawing/2016/5/12/chartex" xmlns:cx7="http://schemas.microsoft.com/office/drawing/2016/5/13/chartex" xmlns:cx8="http://schemas.microsoft.com/office/drawing/2016/5/14/chartex" xmlns:mc="http://schemas.openxmlformats.org/markup-compatibility/2006" xmlns:aink="http://schemas.microsoft.com/office/drawing/2016/ink" xmlns:am3d="http://schemas.microsoft.com/office/drawing/2017/model3d" xmlns:o="urn:schemas-microsoft-com:office:office" xmlns:r="http://schemas.openxmlformats.org/officeDocument/2006/relationships" xmlns:m="http://schemas.openxmlformats.org/officeDocument/2006/math" xmlns:v="urn:schemas-microsoft-com:vml" xmlns:wp14="http://schemas.microsoft.com/office/word/2010/wordprocessingDrawing" xmlns:wp="http://schemas.openxmlformats.org/drawingml/2006/wordprocessingDrawing" xmlns:w10="urn:schemas-microsoft-com:office:word" xmlns:w="http://schemas.openxmlformats.org/wordprocessingml/2006/main" xmlns:w14="http://schemas.microsoft.com/office/word/2010/wordml" xmlns:w15="http://schemas.microsoft.com/office/word/2012/wordml" xmlns:w16cex="http://schemas.microsoft.com/office/word/2018/wordml/cex" xmlns:w16cid="http://schemas.microsoft.com/office/word/2016/wordml/cid" xmlns:w16="http://schemas.microsoft.com/office/word/2018/wordml" xmlns:w16se="http://schemas.microsoft.com/office/word/2015/wordml/symex" xmlns:wpg="http://schemas.microsoft.com/office/word/2010/wordprocessingGroup" xmlns:wpi="http://schemas.microsoft.com/office/word/2010/wordprocessingInk" xmlns:wne="http://schemas.microsoft.com/office/word/2006/wordml" xmlns:wps="http://schemas.microsoft.com/office/word/2010/wordprocessingShape" mc:Ignorable="w14 w15 w16se w16cid w16 w16cex wp14">
   <w:footnote w:type="separator" w:id="-1">
     <w:p>
       <w:pPr>
@@ -579,7 +1462,7 @@
 </file>
 
 <file path=word/styles.xml><?xml version="1.0" encoding="utf-8"?>
-<w:styles xmlns:mc="http://schemas.openxmlformats.org/markup-compatibility/2006" xmlns:r="http://schemas.openxmlformats.org/officeDocument/2006/relationships" xmlns:w="http://schemas.openxmlformats.org/wordprocessingml/2006/main" xmlns:w14="http://schemas.microsoft.com/office/word/2010/wordml" xmlns:w15="http://schemas.microsoft.com/office/word/2012/wordml" xmlns:w16cid="http://schemas.microsoft.com/office/word/2016/wordml/cid" xmlns:w16se="http://schemas.microsoft.com/office/word/2015/wordml/symex" mc:Ignorable="w14 w15 w16se w16cid">
+<w:styles xmlns:mc="http://schemas.openxmlformats.org/markup-compatibility/2006" xmlns:r="http://schemas.openxmlformats.org/officeDocument/2006/relationships" xmlns:w="http://schemas.openxmlformats.org/wordprocessingml/2006/main" xmlns:w14="http://schemas.microsoft.com/office/word/2010/wordml" xmlns:w15="http://schemas.microsoft.com/office/word/2012/wordml" xmlns:w16cex="http://schemas.microsoft.com/office/word/2018/wordml/cex" xmlns:w16cid="http://schemas.microsoft.com/office/word/2016/wordml/cid" xmlns:w16="http://schemas.microsoft.com/office/word/2018/wordml" xmlns:w16se="http://schemas.microsoft.com/office/word/2015/wordml/symex" mc:Ignorable="w14 w15 w16se w16cid w16 w16cex">
   <w:docDefaults>
     <w:rPrDefault>
       <w:rPr>
@@ -595,7 +1478,7 @@
       </w:pPr>
     </w:pPrDefault>
   </w:docDefaults>
-  <w:latentStyles w:defLockedState="0" w:defUIPriority="99" w:defSemiHidden="0" w:defUnhideWhenUsed="0" w:defQFormat="0" w:count="377">
+  <w:latentStyles w:defLockedState="0" w:defUIPriority="99" w:defSemiHidden="0" w:defUnhideWhenUsed="0" w:defQFormat="0" w:count="376">
     <w:lsdException w:name="Normal" w:uiPriority="0" w:qFormat="1"/>
     <w:lsdException w:name="heading 1" w:uiPriority="9" w:qFormat="1"/>
     <w:lsdException w:name="heading 2" w:semiHidden="1" w:uiPriority="9" w:unhideWhenUsed="1" w:qFormat="1"/>
@@ -701,6 +1584,7 @@
     <w:lsdException w:name="HTML Sample" w:semiHidden="1" w:unhideWhenUsed="1"/>
     <w:lsdException w:name="HTML Typewriter" w:semiHidden="1" w:unhideWhenUsed="1"/>
     <w:lsdException w:name="HTML Variable" w:semiHidden="1" w:unhideWhenUsed="1"/>
+    <w:lsdException w:name="Normal Table" w:semiHidden="1" w:unhideWhenUsed="1"/>
     <w:lsdException w:name="annotation subject" w:semiHidden="1" w:unhideWhenUsed="1"/>
     <w:lsdException w:name="No List" w:semiHidden="1" w:unhideWhenUsed="1"/>
     <w:lsdException w:name="Outline List 1" w:semiHidden="1" w:unhideWhenUsed="1"/>
@@ -746,9 +1630,11 @@
     <w:lsdException w:name="Table Subtle 1" w:semiHidden="1" w:unhideWhenUsed="1"/>
     <w:lsdException w:name="Table Subtle 2" w:semiHidden="1" w:unhideWhenUsed="1"/>
     <w:lsdException w:name="Table Web 1" w:semiHidden="1" w:unhideWhenUsed="1"/>
+    <w:lsdException w:name="Table Web 2" w:semiHidden="1" w:unhideWhenUsed="1"/>
     <w:lsdException w:name="Table Web 3" w:semiHidden="1" w:unhideWhenUsed="1"/>
     <w:lsdException w:name="Balloon Text" w:semiHidden="1" w:unhideWhenUsed="1"/>
     <w:lsdException w:name="Table Grid" w:uiPriority="39"/>
+    <w:lsdException w:name="Table Theme" w:semiHidden="1" w:unhideWhenUsed="1"/>
     <w:lsdException w:name="Placeholder Text" w:semiHidden="1"/>
     <w:lsdException w:name="No Spacing" w:uiPriority="1" w:qFormat="1"/>
     <w:lsdException w:name="Light Shading" w:uiPriority="60"/>
@@ -969,7 +1855,6 @@
     <w:lsdException w:name="Hashtag" w:semiHidden="1" w:unhideWhenUsed="1"/>
     <w:lsdException w:name="Unresolved Mention" w:semiHidden="1" w:unhideWhenUsed="1"/>
     <w:lsdException w:name="Smart Link" w:semiHidden="1" w:unhideWhenUsed="1"/>
-    <w:lsdException w:name="Smart Link Error" w:semiHidden="1" w:unhideWhenUsed="1"/>
   </w:latentStyles>
   <w:style w:type="paragraph" w:default="1" w:styleId="Normal">
     <w:name w:val="Normal"/>

</xml_diff>